<commit_message>
adding tiles and trying to set up barriers
</commit_message>
<xml_diff>
--- a/planning ideas.docx
+++ b/planning ideas.docx
@@ -74,12 +74,16 @@
         </w:numPr>
         <w:ind w:firstLineChars="0"/>
         <w:rPr>
-          <w:sz w:val="28"/>
-          <w:szCs w:val="28"/>
-        </w:rPr>
-      </w:pPr>
-      <w:r>
-        <w:rPr>
+          <w:b/>
+          <w:bCs/>
+          <w:sz w:val="28"/>
+          <w:szCs w:val="28"/>
+        </w:rPr>
+      </w:pPr>
+      <w:r>
+        <w:rPr>
+          <w:b/>
+          <w:bCs/>
           <w:sz w:val="28"/>
           <w:szCs w:val="28"/>
         </w:rPr>
@@ -89,25 +93,2062 @@
     <w:p>
       <w:pPr>
         <w:rPr>
-          <w:sz w:val="28"/>
-          <w:szCs w:val="28"/>
-        </w:rPr>
-      </w:pPr>
-    </w:p>
-    <w:p>
-      <w:pPr>
-        <w:rPr>
-          <w:sz w:val="28"/>
-          <w:szCs w:val="28"/>
-        </w:rPr>
-      </w:pPr>
-      <w:r>
+          <w:b/>
+          <w:bCs/>
+          <w:sz w:val="28"/>
+          <w:szCs w:val="28"/>
+        </w:rPr>
+      </w:pPr>
+    </w:p>
+    <w:p>
+      <w:pPr>
+        <w:rPr>
+          <w:sz w:val="28"/>
+          <w:szCs w:val="28"/>
+        </w:rPr>
+      </w:pPr>
+      <w:r>
+        <w:rPr>
+          <w:sz w:val="28"/>
+          <w:szCs w:val="28"/>
+        </w:rPr>
+        <w:t xml:space="preserve">So here comes the second function of the doc: copy code since it’s not allowed to open two </w:t>
+      </w:r>
+      <w:proofErr w:type="spellStart"/>
+      <w:r>
+        <w:rPr>
+          <w:sz w:val="28"/>
+          <w:szCs w:val="28"/>
+        </w:rPr>
+        <w:t>greenfoot</w:t>
+      </w:r>
+      <w:proofErr w:type="spellEnd"/>
+      <w:r>
+        <w:rPr>
+          <w:sz w:val="28"/>
+          <w:szCs w:val="28"/>
+        </w:rPr>
+        <w:t xml:space="preserve"> projects simultaneously. </w:t>
+      </w:r>
+    </w:p>
+    <w:p>
+      <w:pPr>
+        <w:rPr>
+          <w:sz w:val="28"/>
+          <w:szCs w:val="28"/>
+        </w:rPr>
+      </w:pPr>
+    </w:p>
+    <w:p>
+      <w:pPr>
+        <w:rPr>
+          <w:sz w:val="28"/>
+          <w:szCs w:val="28"/>
+        </w:rPr>
+      </w:pPr>
+      <w:r>
+        <w:rPr>
+          <w:sz w:val="28"/>
+          <w:szCs w:val="28"/>
+        </w:rPr>
+        <w:t>In object:</w:t>
+      </w:r>
+    </w:p>
+    <w:p>
+      <w:pPr>
+        <w:rPr>
+          <w:sz w:val="28"/>
+          <w:szCs w:val="28"/>
+        </w:rPr>
+      </w:pPr>
+      <w:r>
+        <w:rPr>
+          <w:sz w:val="28"/>
+          <w:szCs w:val="28"/>
+        </w:rPr>
+        <w:t xml:space="preserve">private void </w:t>
+      </w:r>
+      <w:proofErr w:type="gramStart"/>
+      <w:r>
+        <w:rPr>
+          <w:sz w:val="28"/>
+          <w:szCs w:val="28"/>
+        </w:rPr>
+        <w:t>move(</w:t>
+      </w:r>
+      <w:proofErr w:type="gramEnd"/>
+      <w:r>
+        <w:rPr>
+          <w:sz w:val="28"/>
+          <w:szCs w:val="28"/>
+        </w:rPr>
+        <w:t>)</w:t>
+      </w:r>
+    </w:p>
+    <w:p>
+      <w:pPr>
+        <w:rPr>
+          <w:sz w:val="28"/>
+          <w:szCs w:val="28"/>
+        </w:rPr>
+      </w:pPr>
+      <w:r>
+        <w:rPr>
+          <w:sz w:val="28"/>
+          <w:szCs w:val="28"/>
+        </w:rPr>
+        <w:t xml:space="preserve">    {</w:t>
+      </w:r>
+    </w:p>
+    <w:p>
+      <w:pPr>
+        <w:rPr>
+          <w:sz w:val="28"/>
+          <w:szCs w:val="28"/>
+        </w:rPr>
+      </w:pPr>
+      <w:r>
+        <w:rPr>
+          <w:sz w:val="28"/>
+          <w:szCs w:val="28"/>
+        </w:rPr>
+        <w:t xml:space="preserve">       int dx = 0, </w:t>
+      </w:r>
+      <w:proofErr w:type="spellStart"/>
+      <w:r>
+        <w:rPr>
+          <w:sz w:val="28"/>
+          <w:szCs w:val="28"/>
+        </w:rPr>
+        <w:t>dy</w:t>
+      </w:r>
+      <w:proofErr w:type="spellEnd"/>
+      <w:r>
+        <w:rPr>
+          <w:sz w:val="28"/>
+          <w:szCs w:val="28"/>
+        </w:rPr>
+        <w:t xml:space="preserve"> = 0;</w:t>
+      </w:r>
+    </w:p>
+    <w:p>
+      <w:pPr>
+        <w:rPr>
+          <w:sz w:val="28"/>
+          <w:szCs w:val="28"/>
+        </w:rPr>
+      </w:pPr>
+      <w:r>
+        <w:rPr>
+          <w:sz w:val="28"/>
+          <w:szCs w:val="28"/>
+        </w:rPr>
+        <w:t xml:space="preserve">       if (</w:t>
+      </w:r>
+      <w:proofErr w:type="spellStart"/>
+      <w:r>
+        <w:rPr>
+          <w:sz w:val="28"/>
+          <w:szCs w:val="28"/>
+        </w:rPr>
+        <w:t>Greenfoot.isKeyDown</w:t>
+      </w:r>
+      <w:proofErr w:type="spellEnd"/>
+      <w:r>
+        <w:rPr>
+          <w:sz w:val="28"/>
+          <w:szCs w:val="28"/>
+        </w:rPr>
+        <w:t xml:space="preserve">("up")) </w:t>
+      </w:r>
+      <w:proofErr w:type="spellStart"/>
+      <w:r>
+        <w:rPr>
+          <w:sz w:val="28"/>
+          <w:szCs w:val="28"/>
+        </w:rPr>
+        <w:t>dy</w:t>
+      </w:r>
+      <w:proofErr w:type="spellEnd"/>
+      <w:r>
+        <w:rPr>
+          <w:sz w:val="28"/>
+          <w:szCs w:val="28"/>
+        </w:rPr>
+        <w:t>--;</w:t>
+      </w:r>
+    </w:p>
+    <w:p>
+      <w:pPr>
+        <w:rPr>
+          <w:sz w:val="28"/>
+          <w:szCs w:val="28"/>
+        </w:rPr>
+      </w:pPr>
+      <w:r>
+        <w:rPr>
+          <w:sz w:val="28"/>
+          <w:szCs w:val="28"/>
+        </w:rPr>
+        <w:t xml:space="preserve">       if (</w:t>
+      </w:r>
+      <w:proofErr w:type="spellStart"/>
+      <w:r>
+        <w:rPr>
+          <w:sz w:val="28"/>
+          <w:szCs w:val="28"/>
+        </w:rPr>
+        <w:t>Greenfoot.isKeyDown</w:t>
+      </w:r>
+      <w:proofErr w:type="spellEnd"/>
+      <w:r>
+        <w:rPr>
+          <w:sz w:val="28"/>
+          <w:szCs w:val="28"/>
+        </w:rPr>
+        <w:t xml:space="preserve">("down")) </w:t>
+      </w:r>
+      <w:proofErr w:type="spellStart"/>
+      <w:r>
+        <w:rPr>
+          <w:sz w:val="28"/>
+          <w:szCs w:val="28"/>
+        </w:rPr>
+        <w:t>dy</w:t>
+      </w:r>
+      <w:proofErr w:type="spellEnd"/>
+      <w:r>
+        <w:rPr>
+          <w:sz w:val="28"/>
+          <w:szCs w:val="28"/>
+        </w:rPr>
+        <w:t>++;</w:t>
+      </w:r>
+    </w:p>
+    <w:p>
+      <w:pPr>
+        <w:rPr>
+          <w:sz w:val="28"/>
+          <w:szCs w:val="28"/>
+        </w:rPr>
+      </w:pPr>
+      <w:r>
+        <w:rPr>
+          <w:sz w:val="28"/>
+          <w:szCs w:val="28"/>
+        </w:rPr>
+        <w:t xml:space="preserve">       if (</w:t>
+      </w:r>
+      <w:proofErr w:type="spellStart"/>
+      <w:r>
+        <w:rPr>
+          <w:sz w:val="28"/>
+          <w:szCs w:val="28"/>
+        </w:rPr>
+        <w:t>Greenfoot.isKeyDown</w:t>
+      </w:r>
+      <w:proofErr w:type="spellEnd"/>
+      <w:r>
+        <w:rPr>
+          <w:sz w:val="28"/>
+          <w:szCs w:val="28"/>
+        </w:rPr>
+        <w:t>("left")) dx--;</w:t>
+      </w:r>
+    </w:p>
+    <w:p>
+      <w:pPr>
+        <w:rPr>
+          <w:sz w:val="28"/>
+          <w:szCs w:val="28"/>
+        </w:rPr>
+      </w:pPr>
+      <w:r>
+        <w:rPr>
+          <w:sz w:val="28"/>
+          <w:szCs w:val="28"/>
+        </w:rPr>
+        <w:t xml:space="preserve">       if (</w:t>
+      </w:r>
+      <w:proofErr w:type="spellStart"/>
+      <w:r>
+        <w:rPr>
+          <w:sz w:val="28"/>
+          <w:szCs w:val="28"/>
+        </w:rPr>
+        <w:t>Greenfoot.isKeyDown</w:t>
+      </w:r>
+      <w:proofErr w:type="spellEnd"/>
+      <w:r>
+        <w:rPr>
+          <w:sz w:val="28"/>
+          <w:szCs w:val="28"/>
+        </w:rPr>
+        <w:t>("right")) dx++;</w:t>
+      </w:r>
+    </w:p>
+    <w:p>
+      <w:pPr>
+        <w:rPr>
+          <w:sz w:val="28"/>
+          <w:szCs w:val="28"/>
+        </w:rPr>
+      </w:pPr>
+      <w:r>
+        <w:rPr>
+          <w:sz w:val="28"/>
+          <w:szCs w:val="28"/>
+        </w:rPr>
+        <w:t xml:space="preserve">       </w:t>
+      </w:r>
+      <w:proofErr w:type="spellStart"/>
+      <w:r>
+        <w:rPr>
+          <w:sz w:val="28"/>
+          <w:szCs w:val="28"/>
+        </w:rPr>
+        <w:t>setLocation</w:t>
+      </w:r>
+      <w:proofErr w:type="spellEnd"/>
+      <w:r>
+        <w:rPr>
+          <w:sz w:val="28"/>
+          <w:szCs w:val="28"/>
+        </w:rPr>
+        <w:t>(</w:t>
+      </w:r>
+      <w:proofErr w:type="spellStart"/>
+      <w:proofErr w:type="gramStart"/>
+      <w:r>
+        <w:rPr>
+          <w:sz w:val="28"/>
+          <w:szCs w:val="28"/>
+        </w:rPr>
+        <w:t>getX</w:t>
+      </w:r>
+      <w:proofErr w:type="spellEnd"/>
+      <w:r>
+        <w:rPr>
+          <w:sz w:val="28"/>
+          <w:szCs w:val="28"/>
+        </w:rPr>
+        <w:t>(</w:t>
+      </w:r>
+      <w:proofErr w:type="gramEnd"/>
+      <w:r>
+        <w:rPr>
+          <w:sz w:val="28"/>
+          <w:szCs w:val="28"/>
+        </w:rPr>
+        <w:t xml:space="preserve">) + dx, </w:t>
+      </w:r>
+      <w:proofErr w:type="spellStart"/>
+      <w:r>
+        <w:rPr>
+          <w:sz w:val="28"/>
+          <w:szCs w:val="28"/>
+        </w:rPr>
+        <w:t>getY</w:t>
+      </w:r>
+      <w:proofErr w:type="spellEnd"/>
+      <w:r>
+        <w:rPr>
+          <w:sz w:val="28"/>
+          <w:szCs w:val="28"/>
+        </w:rPr>
+        <w:t>());</w:t>
+      </w:r>
+    </w:p>
+    <w:p>
+      <w:pPr>
+        <w:rPr>
+          <w:sz w:val="28"/>
+          <w:szCs w:val="28"/>
+        </w:rPr>
+      </w:pPr>
+      <w:r>
+        <w:rPr>
+          <w:sz w:val="28"/>
+          <w:szCs w:val="28"/>
+        </w:rPr>
+        <w:t xml:space="preserve">       if (</w:t>
+      </w:r>
+      <w:proofErr w:type="spellStart"/>
+      <w:proofErr w:type="gramStart"/>
+      <w:r>
+        <w:rPr>
+          <w:sz w:val="28"/>
+          <w:szCs w:val="28"/>
+        </w:rPr>
+        <w:t>getOneIntersectingObject</w:t>
+      </w:r>
+      <w:proofErr w:type="spellEnd"/>
+      <w:r>
+        <w:rPr>
+          <w:sz w:val="28"/>
+          <w:szCs w:val="28"/>
+        </w:rPr>
+        <w:t>(</w:t>
+      </w:r>
+      <w:proofErr w:type="spellStart"/>
+      <w:proofErr w:type="gramEnd"/>
+      <w:r>
+        <w:rPr>
+          <w:sz w:val="28"/>
+          <w:szCs w:val="28"/>
+        </w:rPr>
+        <w:t>Barrier.class</w:t>
+      </w:r>
+      <w:proofErr w:type="spellEnd"/>
+      <w:r>
+        <w:rPr>
+          <w:sz w:val="28"/>
+          <w:szCs w:val="28"/>
+        </w:rPr>
+        <w:t xml:space="preserve">) != null) </w:t>
+      </w:r>
+    </w:p>
+    <w:p>
+      <w:pPr>
+        <w:rPr>
+          <w:sz w:val="28"/>
+          <w:szCs w:val="28"/>
+        </w:rPr>
+      </w:pPr>
+      <w:r>
+        <w:rPr>
+          <w:sz w:val="28"/>
+          <w:szCs w:val="28"/>
+        </w:rPr>
+        <w:t xml:space="preserve">       {</w:t>
+      </w:r>
+    </w:p>
+    <w:p>
+      <w:pPr>
+        <w:rPr>
+          <w:sz w:val="28"/>
+          <w:szCs w:val="28"/>
+        </w:rPr>
+      </w:pPr>
+      <w:r>
+        <w:rPr>
+          <w:sz w:val="28"/>
+          <w:szCs w:val="28"/>
+        </w:rPr>
+        <w:t xml:space="preserve">           if (</w:t>
+      </w:r>
+      <w:proofErr w:type="spellStart"/>
+      <w:r>
+        <w:rPr>
+          <w:sz w:val="28"/>
+          <w:szCs w:val="28"/>
+        </w:rPr>
+        <w:t>dy</w:t>
+      </w:r>
+      <w:proofErr w:type="spellEnd"/>
+      <w:r>
+        <w:rPr>
+          <w:sz w:val="28"/>
+          <w:szCs w:val="28"/>
+        </w:rPr>
+        <w:t xml:space="preserve"> == 0)</w:t>
+      </w:r>
+    </w:p>
+    <w:p>
+      <w:pPr>
+        <w:rPr>
+          <w:sz w:val="28"/>
+          <w:szCs w:val="28"/>
+        </w:rPr>
+      </w:pPr>
+      <w:r>
+        <w:rPr>
+          <w:sz w:val="28"/>
+          <w:szCs w:val="28"/>
+        </w:rPr>
+        <w:t xml:space="preserve">           {</w:t>
+      </w:r>
+    </w:p>
+    <w:p>
+      <w:pPr>
+        <w:rPr>
+          <w:sz w:val="28"/>
+          <w:szCs w:val="28"/>
+        </w:rPr>
+      </w:pPr>
+      <w:r>
+        <w:rPr>
+          <w:sz w:val="28"/>
+          <w:szCs w:val="28"/>
+        </w:rPr>
+        <w:t xml:space="preserve">               </w:t>
+      </w:r>
+      <w:proofErr w:type="spellStart"/>
+      <w:r>
+        <w:rPr>
+          <w:sz w:val="28"/>
+          <w:szCs w:val="28"/>
+        </w:rPr>
+        <w:t>setLocation</w:t>
+      </w:r>
+      <w:proofErr w:type="spellEnd"/>
+      <w:r>
+        <w:rPr>
+          <w:sz w:val="28"/>
+          <w:szCs w:val="28"/>
+        </w:rPr>
+        <w:t>(</w:t>
+      </w:r>
+      <w:proofErr w:type="spellStart"/>
+      <w:proofErr w:type="gramStart"/>
+      <w:r>
+        <w:rPr>
+          <w:sz w:val="28"/>
+          <w:szCs w:val="28"/>
+        </w:rPr>
+        <w:t>getX</w:t>
+      </w:r>
+      <w:proofErr w:type="spellEnd"/>
+      <w:r>
+        <w:rPr>
+          <w:sz w:val="28"/>
+          <w:szCs w:val="28"/>
+        </w:rPr>
+        <w:t>(</w:t>
+      </w:r>
+      <w:proofErr w:type="gramEnd"/>
+      <w:r>
+        <w:rPr>
+          <w:sz w:val="28"/>
+          <w:szCs w:val="28"/>
+        </w:rPr>
+        <w:t xml:space="preserve">), </w:t>
+      </w:r>
+      <w:proofErr w:type="spellStart"/>
+      <w:r>
+        <w:rPr>
+          <w:sz w:val="28"/>
+          <w:szCs w:val="28"/>
+        </w:rPr>
+        <w:t>getY</w:t>
+      </w:r>
+      <w:proofErr w:type="spellEnd"/>
+      <w:r>
+        <w:rPr>
+          <w:sz w:val="28"/>
+          <w:szCs w:val="28"/>
+        </w:rPr>
+        <w:t>() + 1);</w:t>
+      </w:r>
+    </w:p>
+    <w:p>
+      <w:pPr>
+        <w:rPr>
+          <w:sz w:val="28"/>
+          <w:szCs w:val="28"/>
+        </w:rPr>
+      </w:pPr>
+      <w:r>
+        <w:rPr>
+          <w:sz w:val="28"/>
+          <w:szCs w:val="28"/>
+        </w:rPr>
+        <w:lastRenderedPageBreak/>
+        <w:t xml:space="preserve">               if (</w:t>
+      </w:r>
+      <w:proofErr w:type="spellStart"/>
+      <w:proofErr w:type="gramStart"/>
+      <w:r>
+        <w:rPr>
+          <w:sz w:val="28"/>
+          <w:szCs w:val="28"/>
+        </w:rPr>
+        <w:t>getOneIntersectingObject</w:t>
+      </w:r>
+      <w:proofErr w:type="spellEnd"/>
+      <w:r>
+        <w:rPr>
+          <w:sz w:val="28"/>
+          <w:szCs w:val="28"/>
+        </w:rPr>
+        <w:t>(</w:t>
+      </w:r>
+      <w:proofErr w:type="spellStart"/>
+      <w:proofErr w:type="gramEnd"/>
+      <w:r>
+        <w:rPr>
+          <w:sz w:val="28"/>
+          <w:szCs w:val="28"/>
+        </w:rPr>
+        <w:t>Barrier.class</w:t>
+      </w:r>
+      <w:proofErr w:type="spellEnd"/>
+      <w:r>
+        <w:rPr>
+          <w:sz w:val="28"/>
+          <w:szCs w:val="28"/>
+        </w:rPr>
+        <w:t>) == null) return;</w:t>
+      </w:r>
+    </w:p>
+    <w:p>
+      <w:pPr>
+        <w:rPr>
+          <w:sz w:val="28"/>
+          <w:szCs w:val="28"/>
+        </w:rPr>
+      </w:pPr>
+      <w:r>
+        <w:rPr>
+          <w:sz w:val="28"/>
+          <w:szCs w:val="28"/>
+        </w:rPr>
+        <w:t xml:space="preserve">               </w:t>
+      </w:r>
+      <w:proofErr w:type="spellStart"/>
+      <w:r>
+        <w:rPr>
+          <w:sz w:val="28"/>
+          <w:szCs w:val="28"/>
+        </w:rPr>
+        <w:t>setLocation</w:t>
+      </w:r>
+      <w:proofErr w:type="spellEnd"/>
+      <w:r>
+        <w:rPr>
+          <w:sz w:val="28"/>
+          <w:szCs w:val="28"/>
+        </w:rPr>
+        <w:t>(</w:t>
+      </w:r>
+      <w:proofErr w:type="spellStart"/>
+      <w:proofErr w:type="gramStart"/>
+      <w:r>
+        <w:rPr>
+          <w:sz w:val="28"/>
+          <w:szCs w:val="28"/>
+        </w:rPr>
+        <w:t>getX</w:t>
+      </w:r>
+      <w:proofErr w:type="spellEnd"/>
+      <w:r>
+        <w:rPr>
+          <w:sz w:val="28"/>
+          <w:szCs w:val="28"/>
+        </w:rPr>
+        <w:t>(</w:t>
+      </w:r>
+      <w:proofErr w:type="gramEnd"/>
+      <w:r>
+        <w:rPr>
+          <w:sz w:val="28"/>
+          <w:szCs w:val="28"/>
+        </w:rPr>
+        <w:t xml:space="preserve">), </w:t>
+      </w:r>
+      <w:proofErr w:type="spellStart"/>
+      <w:r>
+        <w:rPr>
+          <w:sz w:val="28"/>
+          <w:szCs w:val="28"/>
+        </w:rPr>
+        <w:t>getY</w:t>
+      </w:r>
+      <w:proofErr w:type="spellEnd"/>
+      <w:r>
+        <w:rPr>
+          <w:sz w:val="28"/>
+          <w:szCs w:val="28"/>
+        </w:rPr>
+        <w:t>() - 2);</w:t>
+      </w:r>
+    </w:p>
+    <w:p>
+      <w:pPr>
+        <w:rPr>
+          <w:sz w:val="28"/>
+          <w:szCs w:val="28"/>
+        </w:rPr>
+      </w:pPr>
+      <w:r>
+        <w:rPr>
+          <w:sz w:val="28"/>
+          <w:szCs w:val="28"/>
+        </w:rPr>
+        <w:t xml:space="preserve">               if (</w:t>
+      </w:r>
+      <w:proofErr w:type="spellStart"/>
+      <w:proofErr w:type="gramStart"/>
+      <w:r>
+        <w:rPr>
+          <w:sz w:val="28"/>
+          <w:szCs w:val="28"/>
+        </w:rPr>
+        <w:t>getOneIntersectingObject</w:t>
+      </w:r>
+      <w:proofErr w:type="spellEnd"/>
+      <w:r>
+        <w:rPr>
+          <w:sz w:val="28"/>
+          <w:szCs w:val="28"/>
+        </w:rPr>
+        <w:t>(</w:t>
+      </w:r>
+      <w:proofErr w:type="spellStart"/>
+      <w:proofErr w:type="gramEnd"/>
+      <w:r>
+        <w:rPr>
+          <w:sz w:val="28"/>
+          <w:szCs w:val="28"/>
+        </w:rPr>
+        <w:t>Barrier.class</w:t>
+      </w:r>
+      <w:proofErr w:type="spellEnd"/>
+      <w:r>
+        <w:rPr>
+          <w:sz w:val="28"/>
+          <w:szCs w:val="28"/>
+        </w:rPr>
+        <w:t>) == null) return;</w:t>
+      </w:r>
+    </w:p>
+    <w:p>
+      <w:pPr>
+        <w:rPr>
+          <w:sz w:val="28"/>
+          <w:szCs w:val="28"/>
+        </w:rPr>
+      </w:pPr>
+      <w:r>
+        <w:rPr>
+          <w:sz w:val="28"/>
+          <w:szCs w:val="28"/>
+        </w:rPr>
+        <w:t xml:space="preserve">               </w:t>
+      </w:r>
+      <w:proofErr w:type="spellStart"/>
+      <w:r>
+        <w:rPr>
+          <w:sz w:val="28"/>
+          <w:szCs w:val="28"/>
+        </w:rPr>
+        <w:t>setLocation</w:t>
+      </w:r>
+      <w:proofErr w:type="spellEnd"/>
+      <w:r>
+        <w:rPr>
+          <w:sz w:val="28"/>
+          <w:szCs w:val="28"/>
+        </w:rPr>
+        <w:t>(</w:t>
+      </w:r>
+      <w:proofErr w:type="spellStart"/>
+      <w:proofErr w:type="gramStart"/>
+      <w:r>
+        <w:rPr>
+          <w:sz w:val="28"/>
+          <w:szCs w:val="28"/>
+        </w:rPr>
+        <w:t>getX</w:t>
+      </w:r>
+      <w:proofErr w:type="spellEnd"/>
+      <w:r>
+        <w:rPr>
+          <w:sz w:val="28"/>
+          <w:szCs w:val="28"/>
+        </w:rPr>
+        <w:t>(</w:t>
+      </w:r>
+      <w:proofErr w:type="gramEnd"/>
+      <w:r>
+        <w:rPr>
+          <w:sz w:val="28"/>
+          <w:szCs w:val="28"/>
+        </w:rPr>
+        <w:t xml:space="preserve">) - dx, </w:t>
+      </w:r>
+      <w:proofErr w:type="spellStart"/>
+      <w:r>
+        <w:rPr>
+          <w:sz w:val="28"/>
+          <w:szCs w:val="28"/>
+        </w:rPr>
+        <w:t>getY</w:t>
+      </w:r>
+      <w:proofErr w:type="spellEnd"/>
+      <w:r>
+        <w:rPr>
+          <w:sz w:val="28"/>
+          <w:szCs w:val="28"/>
+        </w:rPr>
+        <w:t>() + 1);</w:t>
+      </w:r>
+    </w:p>
+    <w:p>
+      <w:pPr>
+        <w:rPr>
+          <w:sz w:val="28"/>
+          <w:szCs w:val="28"/>
+        </w:rPr>
+      </w:pPr>
+      <w:r>
+        <w:rPr>
+          <w:sz w:val="28"/>
+          <w:szCs w:val="28"/>
+        </w:rPr>
+        <w:t xml:space="preserve">               return;</w:t>
+      </w:r>
+    </w:p>
+    <w:p>
+      <w:pPr>
+        <w:rPr>
+          <w:sz w:val="28"/>
+          <w:szCs w:val="28"/>
+        </w:rPr>
+      </w:pPr>
+      <w:r>
+        <w:rPr>
+          <w:sz w:val="28"/>
+          <w:szCs w:val="28"/>
+        </w:rPr>
+        <w:t xml:space="preserve">            }</w:t>
+      </w:r>
+    </w:p>
+    <w:p>
+      <w:pPr>
+        <w:rPr>
+          <w:sz w:val="28"/>
+          <w:szCs w:val="28"/>
+        </w:rPr>
+      </w:pPr>
+      <w:r>
+        <w:rPr>
+          <w:sz w:val="28"/>
+          <w:szCs w:val="28"/>
+        </w:rPr>
+        <w:t xml:space="preserve">           </w:t>
+      </w:r>
+      <w:proofErr w:type="spellStart"/>
+      <w:r>
+        <w:rPr>
+          <w:sz w:val="28"/>
+          <w:szCs w:val="28"/>
+        </w:rPr>
+        <w:t>setLocation</w:t>
+      </w:r>
+      <w:proofErr w:type="spellEnd"/>
+      <w:r>
+        <w:rPr>
+          <w:sz w:val="28"/>
+          <w:szCs w:val="28"/>
+        </w:rPr>
+        <w:t>(</w:t>
+      </w:r>
+      <w:proofErr w:type="spellStart"/>
+      <w:proofErr w:type="gramStart"/>
+      <w:r>
+        <w:rPr>
+          <w:sz w:val="28"/>
+          <w:szCs w:val="28"/>
+        </w:rPr>
+        <w:t>getX</w:t>
+      </w:r>
+      <w:proofErr w:type="spellEnd"/>
+      <w:r>
+        <w:rPr>
+          <w:sz w:val="28"/>
+          <w:szCs w:val="28"/>
+        </w:rPr>
+        <w:t>(</w:t>
+      </w:r>
+      <w:proofErr w:type="gramEnd"/>
+      <w:r>
+        <w:rPr>
+          <w:sz w:val="28"/>
+          <w:szCs w:val="28"/>
+        </w:rPr>
+        <w:t xml:space="preserve">) - dx, </w:t>
+      </w:r>
+      <w:proofErr w:type="spellStart"/>
+      <w:r>
+        <w:rPr>
+          <w:sz w:val="28"/>
+          <w:szCs w:val="28"/>
+        </w:rPr>
+        <w:t>getY</w:t>
+      </w:r>
+      <w:proofErr w:type="spellEnd"/>
+      <w:r>
+        <w:rPr>
+          <w:sz w:val="28"/>
+          <w:szCs w:val="28"/>
+        </w:rPr>
+        <w:t>());</w:t>
+      </w:r>
+    </w:p>
+    <w:p>
+      <w:pPr>
+        <w:rPr>
+          <w:sz w:val="28"/>
+          <w:szCs w:val="28"/>
+        </w:rPr>
+      </w:pPr>
+      <w:r>
+        <w:rPr>
+          <w:sz w:val="28"/>
+          <w:szCs w:val="28"/>
+        </w:rPr>
+        <w:t xml:space="preserve">        }</w:t>
+      </w:r>
+    </w:p>
+    <w:p>
+      <w:pPr>
+        <w:rPr>
+          <w:sz w:val="28"/>
+          <w:szCs w:val="28"/>
+        </w:rPr>
+      </w:pPr>
+      <w:r>
+        <w:rPr>
+          <w:sz w:val="28"/>
+          <w:szCs w:val="28"/>
+        </w:rPr>
+        <w:t xml:space="preserve">        </w:t>
+      </w:r>
+      <w:proofErr w:type="spellStart"/>
+      <w:r>
+        <w:rPr>
+          <w:sz w:val="28"/>
+          <w:szCs w:val="28"/>
+        </w:rPr>
+        <w:t>setLocation</w:t>
+      </w:r>
+      <w:proofErr w:type="spellEnd"/>
+      <w:r>
+        <w:rPr>
+          <w:sz w:val="28"/>
+          <w:szCs w:val="28"/>
+        </w:rPr>
+        <w:t>(</w:t>
+      </w:r>
+      <w:proofErr w:type="spellStart"/>
+      <w:proofErr w:type="gramStart"/>
+      <w:r>
+        <w:rPr>
+          <w:sz w:val="28"/>
+          <w:szCs w:val="28"/>
+        </w:rPr>
+        <w:t>getX</w:t>
+      </w:r>
+      <w:proofErr w:type="spellEnd"/>
+      <w:r>
+        <w:rPr>
+          <w:sz w:val="28"/>
+          <w:szCs w:val="28"/>
+        </w:rPr>
+        <w:t>(</w:t>
+      </w:r>
+      <w:proofErr w:type="gramEnd"/>
+      <w:r>
+        <w:rPr>
+          <w:sz w:val="28"/>
+          <w:szCs w:val="28"/>
+        </w:rPr>
+        <w:t xml:space="preserve">), </w:t>
+      </w:r>
+      <w:proofErr w:type="spellStart"/>
+      <w:r>
+        <w:rPr>
+          <w:sz w:val="28"/>
+          <w:szCs w:val="28"/>
+        </w:rPr>
+        <w:t>getY</w:t>
+      </w:r>
+      <w:proofErr w:type="spellEnd"/>
+      <w:r>
+        <w:rPr>
+          <w:sz w:val="28"/>
+          <w:szCs w:val="28"/>
+        </w:rPr>
+        <w:t xml:space="preserve">() + </w:t>
+      </w:r>
+      <w:proofErr w:type="spellStart"/>
+      <w:r>
+        <w:rPr>
+          <w:sz w:val="28"/>
+          <w:szCs w:val="28"/>
+        </w:rPr>
+        <w:t>dy</w:t>
+      </w:r>
+      <w:proofErr w:type="spellEnd"/>
+      <w:r>
+        <w:rPr>
+          <w:sz w:val="28"/>
+          <w:szCs w:val="28"/>
+        </w:rPr>
+        <w:t>);</w:t>
+      </w:r>
+    </w:p>
+    <w:p>
+      <w:pPr>
+        <w:rPr>
+          <w:sz w:val="28"/>
+          <w:szCs w:val="28"/>
+        </w:rPr>
+      </w:pPr>
+      <w:r>
+        <w:rPr>
+          <w:sz w:val="28"/>
+          <w:szCs w:val="28"/>
+        </w:rPr>
+        <w:t xml:space="preserve">        if (</w:t>
+      </w:r>
+      <w:proofErr w:type="spellStart"/>
+      <w:proofErr w:type="gramStart"/>
+      <w:r>
+        <w:rPr>
+          <w:sz w:val="28"/>
+          <w:szCs w:val="28"/>
+        </w:rPr>
+        <w:t>getOneIntersectingObject</w:t>
+      </w:r>
+      <w:proofErr w:type="spellEnd"/>
+      <w:r>
+        <w:rPr>
+          <w:sz w:val="28"/>
+          <w:szCs w:val="28"/>
+        </w:rPr>
+        <w:t>(</w:t>
+      </w:r>
+      <w:proofErr w:type="spellStart"/>
+      <w:proofErr w:type="gramEnd"/>
+      <w:r>
+        <w:rPr>
+          <w:sz w:val="28"/>
+          <w:szCs w:val="28"/>
+        </w:rPr>
+        <w:t>Barrier.class</w:t>
+      </w:r>
+      <w:proofErr w:type="spellEnd"/>
+      <w:r>
+        <w:rPr>
+          <w:sz w:val="28"/>
+          <w:szCs w:val="28"/>
+        </w:rPr>
+        <w:t>) != null)</w:t>
+      </w:r>
+    </w:p>
+    <w:p>
+      <w:pPr>
+        <w:rPr>
+          <w:sz w:val="28"/>
+          <w:szCs w:val="28"/>
+        </w:rPr>
+      </w:pPr>
+      <w:r>
+        <w:rPr>
+          <w:sz w:val="28"/>
+          <w:szCs w:val="28"/>
+        </w:rPr>
+        <w:t xml:space="preserve">        {</w:t>
+      </w:r>
+    </w:p>
+    <w:p>
+      <w:pPr>
+        <w:rPr>
+          <w:sz w:val="28"/>
+          <w:szCs w:val="28"/>
+        </w:rPr>
+      </w:pPr>
+      <w:r>
+        <w:rPr>
+          <w:sz w:val="28"/>
+          <w:szCs w:val="28"/>
+        </w:rPr>
+        <w:t xml:space="preserve">            if (dx == 0)</w:t>
+      </w:r>
+    </w:p>
+    <w:p>
+      <w:pPr>
+        <w:rPr>
+          <w:sz w:val="28"/>
+          <w:szCs w:val="28"/>
+        </w:rPr>
+      </w:pPr>
+      <w:r>
+        <w:rPr>
+          <w:sz w:val="28"/>
+          <w:szCs w:val="28"/>
+        </w:rPr>
+        <w:t xml:space="preserve">            {</w:t>
+      </w:r>
+    </w:p>
+    <w:p>
+      <w:pPr>
+        <w:rPr>
+          <w:sz w:val="28"/>
+          <w:szCs w:val="28"/>
+        </w:rPr>
+      </w:pPr>
+      <w:r>
+        <w:rPr>
+          <w:sz w:val="28"/>
+          <w:szCs w:val="28"/>
+        </w:rPr>
+        <w:t xml:space="preserve">                </w:t>
+      </w:r>
+      <w:proofErr w:type="spellStart"/>
+      <w:r>
+        <w:rPr>
+          <w:sz w:val="28"/>
+          <w:szCs w:val="28"/>
+        </w:rPr>
+        <w:t>setLocation</w:t>
+      </w:r>
+      <w:proofErr w:type="spellEnd"/>
+      <w:r>
+        <w:rPr>
+          <w:sz w:val="28"/>
+          <w:szCs w:val="28"/>
+        </w:rPr>
+        <w:t>(</w:t>
+      </w:r>
+      <w:proofErr w:type="spellStart"/>
+      <w:proofErr w:type="gramStart"/>
+      <w:r>
+        <w:rPr>
+          <w:sz w:val="28"/>
+          <w:szCs w:val="28"/>
+        </w:rPr>
+        <w:t>getX</w:t>
+      </w:r>
+      <w:proofErr w:type="spellEnd"/>
+      <w:r>
+        <w:rPr>
+          <w:sz w:val="28"/>
+          <w:szCs w:val="28"/>
+        </w:rPr>
+        <w:t>(</w:t>
+      </w:r>
+      <w:proofErr w:type="gramEnd"/>
+      <w:r>
+        <w:rPr>
+          <w:sz w:val="28"/>
+          <w:szCs w:val="28"/>
+        </w:rPr>
+        <w:t xml:space="preserve">) + 1, </w:t>
+      </w:r>
+      <w:proofErr w:type="spellStart"/>
+      <w:r>
+        <w:rPr>
+          <w:sz w:val="28"/>
+          <w:szCs w:val="28"/>
+        </w:rPr>
+        <w:t>getY</w:t>
+      </w:r>
+      <w:proofErr w:type="spellEnd"/>
+      <w:r>
+        <w:rPr>
+          <w:sz w:val="28"/>
+          <w:szCs w:val="28"/>
+        </w:rPr>
+        <w:t>());</w:t>
+      </w:r>
+    </w:p>
+    <w:p>
+      <w:pPr>
+        <w:rPr>
+          <w:sz w:val="28"/>
+          <w:szCs w:val="28"/>
+        </w:rPr>
+      </w:pPr>
+      <w:r>
+        <w:rPr>
+          <w:sz w:val="28"/>
+          <w:szCs w:val="28"/>
+        </w:rPr>
+        <w:t xml:space="preserve">                if (</w:t>
+      </w:r>
+      <w:proofErr w:type="spellStart"/>
+      <w:proofErr w:type="gramStart"/>
+      <w:r>
+        <w:rPr>
+          <w:sz w:val="28"/>
+          <w:szCs w:val="28"/>
+        </w:rPr>
+        <w:t>getOneIntersectingObject</w:t>
+      </w:r>
+      <w:proofErr w:type="spellEnd"/>
+      <w:r>
+        <w:rPr>
+          <w:sz w:val="28"/>
+          <w:szCs w:val="28"/>
+        </w:rPr>
+        <w:t>(</w:t>
+      </w:r>
+      <w:proofErr w:type="spellStart"/>
+      <w:proofErr w:type="gramEnd"/>
+      <w:r>
+        <w:rPr>
+          <w:sz w:val="28"/>
+          <w:szCs w:val="28"/>
+        </w:rPr>
+        <w:t>Barrier.class</w:t>
+      </w:r>
+      <w:proofErr w:type="spellEnd"/>
+      <w:r>
+        <w:rPr>
+          <w:sz w:val="28"/>
+          <w:szCs w:val="28"/>
+        </w:rPr>
+        <w:t>) == null) return;</w:t>
+      </w:r>
+    </w:p>
+    <w:p>
+      <w:pPr>
+        <w:rPr>
+          <w:sz w:val="28"/>
+          <w:szCs w:val="28"/>
+        </w:rPr>
+      </w:pPr>
+      <w:r>
+        <w:rPr>
+          <w:sz w:val="28"/>
+          <w:szCs w:val="28"/>
+        </w:rPr>
+        <w:t xml:space="preserve">                </w:t>
+      </w:r>
+      <w:proofErr w:type="spellStart"/>
+      <w:r>
+        <w:rPr>
+          <w:sz w:val="28"/>
+          <w:szCs w:val="28"/>
+        </w:rPr>
+        <w:t>setLocation</w:t>
+      </w:r>
+      <w:proofErr w:type="spellEnd"/>
+      <w:r>
+        <w:rPr>
+          <w:sz w:val="28"/>
+          <w:szCs w:val="28"/>
+        </w:rPr>
+        <w:t>(</w:t>
+      </w:r>
+      <w:proofErr w:type="spellStart"/>
+      <w:proofErr w:type="gramStart"/>
+      <w:r>
+        <w:rPr>
+          <w:sz w:val="28"/>
+          <w:szCs w:val="28"/>
+        </w:rPr>
+        <w:t>getX</w:t>
+      </w:r>
+      <w:proofErr w:type="spellEnd"/>
+      <w:r>
+        <w:rPr>
+          <w:sz w:val="28"/>
+          <w:szCs w:val="28"/>
+        </w:rPr>
+        <w:t>(</w:t>
+      </w:r>
+      <w:proofErr w:type="gramEnd"/>
+      <w:r>
+        <w:rPr>
+          <w:sz w:val="28"/>
+          <w:szCs w:val="28"/>
+        </w:rPr>
+        <w:t xml:space="preserve">) - 2, </w:t>
+      </w:r>
+      <w:proofErr w:type="spellStart"/>
+      <w:r>
+        <w:rPr>
+          <w:sz w:val="28"/>
+          <w:szCs w:val="28"/>
+        </w:rPr>
+        <w:t>getY</w:t>
+      </w:r>
+      <w:proofErr w:type="spellEnd"/>
+      <w:r>
+        <w:rPr>
+          <w:sz w:val="28"/>
+          <w:szCs w:val="28"/>
+        </w:rPr>
+        <w:t>());</w:t>
+      </w:r>
+    </w:p>
+    <w:p>
+      <w:pPr>
+        <w:rPr>
+          <w:sz w:val="28"/>
+          <w:szCs w:val="28"/>
+        </w:rPr>
+      </w:pPr>
+      <w:r>
+        <w:rPr>
+          <w:sz w:val="28"/>
+          <w:szCs w:val="28"/>
+        </w:rPr>
+        <w:t xml:space="preserve">                if (</w:t>
+      </w:r>
+      <w:proofErr w:type="spellStart"/>
+      <w:proofErr w:type="gramStart"/>
+      <w:r>
+        <w:rPr>
+          <w:sz w:val="28"/>
+          <w:szCs w:val="28"/>
+        </w:rPr>
+        <w:t>getOneIntersectingObject</w:t>
+      </w:r>
+      <w:proofErr w:type="spellEnd"/>
+      <w:r>
+        <w:rPr>
+          <w:sz w:val="28"/>
+          <w:szCs w:val="28"/>
+        </w:rPr>
+        <w:t>(</w:t>
+      </w:r>
+      <w:proofErr w:type="spellStart"/>
+      <w:proofErr w:type="gramEnd"/>
+      <w:r>
+        <w:rPr>
+          <w:sz w:val="28"/>
+          <w:szCs w:val="28"/>
+        </w:rPr>
+        <w:t>Barrier.class</w:t>
+      </w:r>
+      <w:proofErr w:type="spellEnd"/>
+      <w:r>
+        <w:rPr>
+          <w:sz w:val="28"/>
+          <w:szCs w:val="28"/>
+        </w:rPr>
+        <w:t>) == null) return;</w:t>
+      </w:r>
+    </w:p>
+    <w:p>
+      <w:pPr>
+        <w:rPr>
+          <w:sz w:val="28"/>
+          <w:szCs w:val="28"/>
+        </w:rPr>
+      </w:pPr>
+      <w:r>
+        <w:rPr>
+          <w:sz w:val="28"/>
+          <w:szCs w:val="28"/>
+        </w:rPr>
+        <w:t xml:space="preserve">                </w:t>
+      </w:r>
+      <w:proofErr w:type="spellStart"/>
+      <w:r>
+        <w:rPr>
+          <w:sz w:val="28"/>
+          <w:szCs w:val="28"/>
+        </w:rPr>
+        <w:t>setLocation</w:t>
+      </w:r>
+      <w:proofErr w:type="spellEnd"/>
+      <w:r>
+        <w:rPr>
+          <w:sz w:val="28"/>
+          <w:szCs w:val="28"/>
+        </w:rPr>
+        <w:t>(</w:t>
+      </w:r>
+      <w:proofErr w:type="spellStart"/>
+      <w:proofErr w:type="gramStart"/>
+      <w:r>
+        <w:rPr>
+          <w:sz w:val="28"/>
+          <w:szCs w:val="28"/>
+        </w:rPr>
+        <w:t>getX</w:t>
+      </w:r>
+      <w:proofErr w:type="spellEnd"/>
+      <w:r>
+        <w:rPr>
+          <w:sz w:val="28"/>
+          <w:szCs w:val="28"/>
+        </w:rPr>
+        <w:t>(</w:t>
+      </w:r>
+      <w:proofErr w:type="gramEnd"/>
+      <w:r>
+        <w:rPr>
+          <w:sz w:val="28"/>
+          <w:szCs w:val="28"/>
+        </w:rPr>
+        <w:t xml:space="preserve">) + 1, </w:t>
+      </w:r>
+      <w:proofErr w:type="spellStart"/>
+      <w:r>
+        <w:rPr>
+          <w:sz w:val="28"/>
+          <w:szCs w:val="28"/>
+        </w:rPr>
+        <w:t>getY</w:t>
+      </w:r>
+      <w:proofErr w:type="spellEnd"/>
+      <w:r>
+        <w:rPr>
+          <w:sz w:val="28"/>
+          <w:szCs w:val="28"/>
+        </w:rPr>
+        <w:t xml:space="preserve">() - </w:t>
+      </w:r>
+      <w:proofErr w:type="spellStart"/>
+      <w:r>
+        <w:rPr>
+          <w:sz w:val="28"/>
+          <w:szCs w:val="28"/>
+        </w:rPr>
+        <w:t>dy</w:t>
+      </w:r>
+      <w:proofErr w:type="spellEnd"/>
+      <w:r>
+        <w:rPr>
+          <w:sz w:val="28"/>
+          <w:szCs w:val="28"/>
+        </w:rPr>
+        <w:t>);</w:t>
+      </w:r>
+    </w:p>
+    <w:p>
+      <w:pPr>
+        <w:rPr>
+          <w:sz w:val="28"/>
+          <w:szCs w:val="28"/>
+        </w:rPr>
+      </w:pPr>
+      <w:r>
+        <w:rPr>
+          <w:sz w:val="28"/>
+          <w:szCs w:val="28"/>
+        </w:rPr>
+        <w:lastRenderedPageBreak/>
+        <w:t xml:space="preserve">                return;</w:t>
+      </w:r>
+    </w:p>
+    <w:p>
+      <w:pPr>
+        <w:rPr>
+          <w:sz w:val="28"/>
+          <w:szCs w:val="28"/>
+        </w:rPr>
+      </w:pPr>
+      <w:r>
+        <w:rPr>
+          <w:sz w:val="28"/>
+          <w:szCs w:val="28"/>
+        </w:rPr>
+        <w:t xml:space="preserve">            }</w:t>
+      </w:r>
+    </w:p>
+    <w:p>
+      <w:pPr>
+        <w:rPr>
+          <w:sz w:val="28"/>
+          <w:szCs w:val="28"/>
+        </w:rPr>
+      </w:pPr>
+      <w:r>
+        <w:rPr>
+          <w:sz w:val="28"/>
+          <w:szCs w:val="28"/>
+        </w:rPr>
+        <w:t xml:space="preserve">            </w:t>
+      </w:r>
+      <w:proofErr w:type="spellStart"/>
+      <w:r>
+        <w:rPr>
+          <w:sz w:val="28"/>
+          <w:szCs w:val="28"/>
+        </w:rPr>
+        <w:t>setLocation</w:t>
+      </w:r>
+      <w:proofErr w:type="spellEnd"/>
+      <w:r>
+        <w:rPr>
+          <w:sz w:val="28"/>
+          <w:szCs w:val="28"/>
+        </w:rPr>
+        <w:t>(</w:t>
+      </w:r>
+      <w:proofErr w:type="spellStart"/>
+      <w:proofErr w:type="gramStart"/>
+      <w:r>
+        <w:rPr>
+          <w:sz w:val="28"/>
+          <w:szCs w:val="28"/>
+        </w:rPr>
+        <w:t>getX</w:t>
+      </w:r>
+      <w:proofErr w:type="spellEnd"/>
+      <w:r>
+        <w:rPr>
+          <w:sz w:val="28"/>
+          <w:szCs w:val="28"/>
+        </w:rPr>
+        <w:t>(</w:t>
+      </w:r>
+      <w:proofErr w:type="gramEnd"/>
+      <w:r>
+        <w:rPr>
+          <w:sz w:val="28"/>
+          <w:szCs w:val="28"/>
+        </w:rPr>
+        <w:t xml:space="preserve">), </w:t>
+      </w:r>
+      <w:proofErr w:type="spellStart"/>
+      <w:r>
+        <w:rPr>
+          <w:sz w:val="28"/>
+          <w:szCs w:val="28"/>
+        </w:rPr>
+        <w:t>getY</w:t>
+      </w:r>
+      <w:proofErr w:type="spellEnd"/>
+      <w:r>
+        <w:rPr>
+          <w:sz w:val="28"/>
+          <w:szCs w:val="28"/>
+        </w:rPr>
+        <w:t xml:space="preserve">() - </w:t>
+      </w:r>
+      <w:proofErr w:type="spellStart"/>
+      <w:r>
+        <w:rPr>
+          <w:sz w:val="28"/>
+          <w:szCs w:val="28"/>
+        </w:rPr>
+        <w:t>dy</w:t>
+      </w:r>
+      <w:proofErr w:type="spellEnd"/>
+      <w:r>
+        <w:rPr>
+          <w:sz w:val="28"/>
+          <w:szCs w:val="28"/>
+        </w:rPr>
+        <w:t>);</w:t>
+      </w:r>
+    </w:p>
+    <w:p>
+      <w:pPr>
+        <w:rPr>
+          <w:sz w:val="28"/>
+          <w:szCs w:val="28"/>
+        </w:rPr>
+      </w:pPr>
+      <w:r>
+        <w:rPr>
+          <w:sz w:val="28"/>
+          <w:szCs w:val="28"/>
+        </w:rPr>
+        <w:t xml:space="preserve">        }</w:t>
+      </w:r>
+    </w:p>
+    <w:p>
+      <w:pPr>
+        <w:ind w:firstLine="555"/>
+        <w:rPr>
+          <w:sz w:val="28"/>
+          <w:szCs w:val="28"/>
+        </w:rPr>
+      </w:pPr>
+      <w:r>
+        <w:rPr>
+          <w:sz w:val="28"/>
+          <w:szCs w:val="28"/>
+        </w:rPr>
+        <w:t>}</w:t>
+      </w:r>
+    </w:p>
+    <w:p>
+      <w:pPr>
+        <w:ind w:firstLine="555"/>
+        <w:rPr>
+          <w:sz w:val="28"/>
+          <w:szCs w:val="28"/>
+        </w:rPr>
+      </w:pPr>
+    </w:p>
+    <w:p>
+      <w:pPr>
+        <w:rPr>
+          <w:b/>
+          <w:bCs/>
+          <w:sz w:val="28"/>
+          <w:szCs w:val="28"/>
+        </w:rPr>
+      </w:pPr>
+      <w:r>
+        <w:rPr>
+          <w:b/>
+          <w:bCs/>
+          <w:sz w:val="28"/>
+          <w:szCs w:val="28"/>
+        </w:rPr>
+        <w:t xml:space="preserve">Set barriers: </w:t>
+      </w:r>
+    </w:p>
+    <w:p>
+      <w:pPr>
+        <w:ind w:firstLine="555"/>
+        <w:rPr>
+          <w:sz w:val="28"/>
+          <w:szCs w:val="28"/>
+        </w:rPr>
+      </w:pPr>
+      <w:r>
+        <w:rPr>
+          <w:sz w:val="28"/>
+          <w:szCs w:val="28"/>
+        </w:rPr>
+        <w:t xml:space="preserve">private void </w:t>
+      </w:r>
+      <w:proofErr w:type="spellStart"/>
+      <w:proofErr w:type="gramStart"/>
+      <w:r>
+        <w:rPr>
+          <w:sz w:val="28"/>
+          <w:szCs w:val="28"/>
+        </w:rPr>
+        <w:t>updateImage</w:t>
+      </w:r>
+      <w:proofErr w:type="spellEnd"/>
+      <w:r>
+        <w:rPr>
+          <w:sz w:val="28"/>
+          <w:szCs w:val="28"/>
+        </w:rPr>
+        <w:t>(</w:t>
+      </w:r>
+      <w:proofErr w:type="gramEnd"/>
+      <w:r>
+        <w:rPr>
+          <w:sz w:val="28"/>
+          <w:szCs w:val="28"/>
+        </w:rPr>
+        <w:t>int length, int thickness, int rotation)</w:t>
+      </w:r>
+    </w:p>
+    <w:p>
+      <w:pPr>
+        <w:ind w:firstLine="555"/>
+        <w:rPr>
+          <w:sz w:val="28"/>
+          <w:szCs w:val="28"/>
+        </w:rPr>
+      </w:pPr>
+      <w:r>
+        <w:rPr>
+          <w:sz w:val="28"/>
+          <w:szCs w:val="28"/>
+        </w:rPr>
+        <w:t xml:space="preserve">    {</w:t>
+      </w:r>
+    </w:p>
+    <w:p>
+      <w:pPr>
+        <w:ind w:firstLine="555"/>
+        <w:rPr>
+          <w:sz w:val="28"/>
+          <w:szCs w:val="28"/>
+        </w:rPr>
+      </w:pPr>
+      <w:r>
+        <w:rPr>
+          <w:sz w:val="28"/>
+          <w:szCs w:val="28"/>
+        </w:rPr>
+        <w:t xml:space="preserve">        </w:t>
+      </w:r>
+      <w:proofErr w:type="spellStart"/>
+      <w:r>
+        <w:rPr>
+          <w:sz w:val="28"/>
+          <w:szCs w:val="28"/>
+        </w:rPr>
+        <w:t>GreenfootImage</w:t>
+      </w:r>
+      <w:proofErr w:type="spellEnd"/>
+      <w:r>
+        <w:rPr>
+          <w:sz w:val="28"/>
+          <w:szCs w:val="28"/>
+        </w:rPr>
+        <w:t xml:space="preserve"> </w:t>
+      </w:r>
+      <w:proofErr w:type="spellStart"/>
+      <w:r>
+        <w:rPr>
+          <w:sz w:val="28"/>
+          <w:szCs w:val="28"/>
+        </w:rPr>
+        <w:t>img</w:t>
+      </w:r>
+      <w:proofErr w:type="spellEnd"/>
+      <w:r>
+        <w:rPr>
+          <w:sz w:val="28"/>
+          <w:szCs w:val="28"/>
+        </w:rPr>
+        <w:t xml:space="preserve"> = new </w:t>
+      </w:r>
+      <w:proofErr w:type="spellStart"/>
+      <w:proofErr w:type="gramStart"/>
+      <w:r>
+        <w:rPr>
+          <w:sz w:val="28"/>
+          <w:szCs w:val="28"/>
+        </w:rPr>
+        <w:t>GreenfootImage</w:t>
+      </w:r>
+      <w:proofErr w:type="spellEnd"/>
+      <w:r>
+        <w:rPr>
+          <w:sz w:val="28"/>
+          <w:szCs w:val="28"/>
+        </w:rPr>
+        <w:t>(</w:t>
+      </w:r>
+      <w:proofErr w:type="gramEnd"/>
+      <w:r>
+        <w:rPr>
+          <w:sz w:val="28"/>
+          <w:szCs w:val="28"/>
+        </w:rPr>
+        <w:t>length, thickness);</w:t>
+      </w:r>
+    </w:p>
+    <w:p>
+      <w:pPr>
+        <w:ind w:firstLine="555"/>
+        <w:rPr>
+          <w:sz w:val="28"/>
+          <w:szCs w:val="28"/>
+        </w:rPr>
+      </w:pPr>
+      <w:r>
+        <w:rPr>
+          <w:sz w:val="28"/>
+          <w:szCs w:val="28"/>
+        </w:rPr>
+        <w:t xml:space="preserve">        </w:t>
+      </w:r>
+      <w:proofErr w:type="spellStart"/>
+      <w:proofErr w:type="gramStart"/>
+      <w:r>
+        <w:rPr>
+          <w:sz w:val="28"/>
+          <w:szCs w:val="28"/>
+        </w:rPr>
+        <w:t>img.setColor</w:t>
+      </w:r>
+      <w:proofErr w:type="spellEnd"/>
+      <w:proofErr w:type="gramEnd"/>
+      <w:r>
+        <w:rPr>
+          <w:sz w:val="28"/>
+          <w:szCs w:val="28"/>
+        </w:rPr>
+        <w:t>(</w:t>
+      </w:r>
+      <w:proofErr w:type="spellStart"/>
+      <w:r>
+        <w:rPr>
+          <w:sz w:val="28"/>
+          <w:szCs w:val="28"/>
+        </w:rPr>
+        <w:t>Color.BLUE</w:t>
+      </w:r>
+      <w:proofErr w:type="spellEnd"/>
+      <w:r>
+        <w:rPr>
+          <w:sz w:val="28"/>
+          <w:szCs w:val="28"/>
+        </w:rPr>
+        <w:t>);</w:t>
+      </w:r>
+    </w:p>
+    <w:p>
+      <w:pPr>
+        <w:ind w:firstLine="555"/>
+        <w:rPr>
+          <w:sz w:val="28"/>
+          <w:szCs w:val="28"/>
+        </w:rPr>
+      </w:pPr>
+      <w:r>
+        <w:rPr>
+          <w:sz w:val="28"/>
+          <w:szCs w:val="28"/>
+        </w:rPr>
+        <w:t xml:space="preserve">        </w:t>
+      </w:r>
+      <w:proofErr w:type="spellStart"/>
+      <w:proofErr w:type="gramStart"/>
+      <w:r>
+        <w:rPr>
+          <w:sz w:val="28"/>
+          <w:szCs w:val="28"/>
+        </w:rPr>
+        <w:t>img.fill</w:t>
+      </w:r>
+      <w:proofErr w:type="spellEnd"/>
+      <w:proofErr w:type="gramEnd"/>
+      <w:r>
+        <w:rPr>
+          <w:sz w:val="28"/>
+          <w:szCs w:val="28"/>
+        </w:rPr>
+        <w:t>();</w:t>
+      </w:r>
+    </w:p>
+    <w:p>
+      <w:pPr>
+        <w:ind w:firstLine="555"/>
+        <w:rPr>
+          <w:sz w:val="28"/>
+          <w:szCs w:val="28"/>
+        </w:rPr>
+      </w:pPr>
+      <w:r>
+        <w:rPr>
+          <w:sz w:val="28"/>
+          <w:szCs w:val="28"/>
+        </w:rPr>
+        <w:t xml:space="preserve">        </w:t>
+      </w:r>
+      <w:proofErr w:type="spellStart"/>
+      <w:r>
+        <w:rPr>
+          <w:sz w:val="28"/>
+          <w:szCs w:val="28"/>
+        </w:rPr>
+        <w:t>setRotation</w:t>
+      </w:r>
+      <w:proofErr w:type="spellEnd"/>
+      <w:r>
+        <w:rPr>
+          <w:sz w:val="28"/>
+          <w:szCs w:val="28"/>
+        </w:rPr>
+        <w:t>(rotation);</w:t>
+      </w:r>
+    </w:p>
+    <w:p>
+      <w:pPr>
+        <w:ind w:firstLine="555"/>
+        <w:rPr>
+          <w:sz w:val="28"/>
+          <w:szCs w:val="28"/>
+        </w:rPr>
+      </w:pPr>
+      <w:r>
+        <w:rPr>
+          <w:sz w:val="28"/>
+          <w:szCs w:val="28"/>
+        </w:rPr>
+        <w:t xml:space="preserve">        </w:t>
+      </w:r>
+      <w:proofErr w:type="spellStart"/>
+      <w:r>
+        <w:rPr>
+          <w:sz w:val="28"/>
+          <w:szCs w:val="28"/>
+        </w:rPr>
+        <w:t>setImage</w:t>
+      </w:r>
+      <w:proofErr w:type="spellEnd"/>
+      <w:r>
+        <w:rPr>
+          <w:sz w:val="28"/>
+          <w:szCs w:val="28"/>
+        </w:rPr>
+        <w:t>(</w:t>
+      </w:r>
+      <w:proofErr w:type="spellStart"/>
+      <w:r>
+        <w:rPr>
+          <w:sz w:val="28"/>
+          <w:szCs w:val="28"/>
+        </w:rPr>
+        <w:t>img</w:t>
+      </w:r>
+      <w:proofErr w:type="spellEnd"/>
+      <w:r>
+        <w:rPr>
+          <w:sz w:val="28"/>
+          <w:szCs w:val="28"/>
+        </w:rPr>
+        <w:t>);</w:t>
+      </w:r>
+    </w:p>
+    <w:p>
+      <w:pPr>
+        <w:ind w:firstLine="555"/>
+        <w:rPr>
+          <w:sz w:val="28"/>
+          <w:szCs w:val="28"/>
+        </w:rPr>
+      </w:pPr>
+      <w:r>
+        <w:rPr>
+          <w:sz w:val="28"/>
+          <w:szCs w:val="28"/>
+        </w:rPr>
+        <w:t xml:space="preserve">    }</w:t>
+      </w:r>
+    </w:p>
+    <w:p>
+      <w:pPr>
+        <w:rPr>
+          <w:sz w:val="28"/>
+          <w:szCs w:val="28"/>
+        </w:rPr>
+      </w:pPr>
+    </w:p>
+    <w:p>
+      <w:pPr>
+        <w:rPr>
+          <w:sz w:val="28"/>
+          <w:szCs w:val="28"/>
+        </w:rPr>
+      </w:pPr>
+      <w:r>
+        <w:rPr>
+          <w:sz w:val="28"/>
+          <w:szCs w:val="28"/>
+        </w:rPr>
+        <w:t xml:space="preserve">Remember to call it </w:t>
+      </w:r>
+    </w:p>
+    <w:p>
+      <w:pPr>
+        <w:rPr>
+          <w:sz w:val="28"/>
+          <w:szCs w:val="28"/>
+        </w:rPr>
+      </w:pPr>
+      <w:r>
+        <w:rPr>
+          <w:sz w:val="28"/>
+          <w:szCs w:val="28"/>
+        </w:rPr>
+        <w:t xml:space="preserve">public </w:t>
+      </w:r>
+      <w:proofErr w:type="gramStart"/>
+      <w:r>
+        <w:rPr>
+          <w:sz w:val="28"/>
+          <w:szCs w:val="28"/>
+        </w:rPr>
+        <w:t>Barrier(</w:t>
+      </w:r>
+      <w:proofErr w:type="gramEnd"/>
+      <w:r>
+        <w:rPr>
+          <w:sz w:val="28"/>
+          <w:szCs w:val="28"/>
+        </w:rPr>
+        <w:t xml:space="preserve">int thick, int </w:t>
+      </w:r>
+      <w:proofErr w:type="spellStart"/>
+      <w:r>
+        <w:rPr>
+          <w:sz w:val="28"/>
+          <w:szCs w:val="28"/>
+        </w:rPr>
+        <w:t>len</w:t>
+      </w:r>
+      <w:proofErr w:type="spellEnd"/>
+      <w:r>
+        <w:rPr>
+          <w:sz w:val="28"/>
+          <w:szCs w:val="28"/>
+        </w:rPr>
+        <w:t>, int rot)</w:t>
+      </w:r>
+    </w:p>
+    <w:p>
+      <w:pPr>
+        <w:rPr>
+          <w:sz w:val="28"/>
+          <w:szCs w:val="28"/>
+        </w:rPr>
+      </w:pPr>
+      <w:r>
+        <w:rPr>
+          <w:sz w:val="28"/>
+          <w:szCs w:val="28"/>
+        </w:rPr>
+        <w:t xml:space="preserve">    {</w:t>
+      </w:r>
+    </w:p>
+    <w:p>
+      <w:pPr>
+        <w:rPr>
+          <w:sz w:val="28"/>
+          <w:szCs w:val="28"/>
+        </w:rPr>
+      </w:pPr>
+      <w:r>
+        <w:rPr>
+          <w:sz w:val="28"/>
+          <w:szCs w:val="28"/>
+        </w:rPr>
+        <w:t xml:space="preserve">        </w:t>
+      </w:r>
+      <w:proofErr w:type="spellStart"/>
+      <w:proofErr w:type="gramStart"/>
+      <w:r>
+        <w:rPr>
+          <w:sz w:val="28"/>
+          <w:szCs w:val="28"/>
+        </w:rPr>
+        <w:t>updateImage</w:t>
+      </w:r>
+      <w:proofErr w:type="spellEnd"/>
+      <w:r>
+        <w:rPr>
+          <w:sz w:val="28"/>
+          <w:szCs w:val="28"/>
+        </w:rPr>
+        <w:t>(</w:t>
+      </w:r>
+      <w:proofErr w:type="spellStart"/>
+      <w:proofErr w:type="gramEnd"/>
+      <w:r>
+        <w:rPr>
+          <w:sz w:val="28"/>
+          <w:szCs w:val="28"/>
+        </w:rPr>
+        <w:t>len</w:t>
+      </w:r>
+      <w:proofErr w:type="spellEnd"/>
+      <w:r>
+        <w:rPr>
+          <w:sz w:val="28"/>
+          <w:szCs w:val="28"/>
+        </w:rPr>
+        <w:t>, thick, rot);</w:t>
+      </w:r>
+    </w:p>
+    <w:p>
+      <w:pPr>
         <w:rPr>
           <w:rFonts w:hint="eastAsia"/>
           <w:sz w:val="28"/>
           <w:szCs w:val="28"/>
         </w:rPr>
-        <w:t>诸君，克苏鲁最棒了</w:t>
+      </w:pPr>
+      <w:r>
+        <w:rPr>
+          <w:sz w:val="28"/>
+          <w:szCs w:val="28"/>
+        </w:rPr>
+        <w:t xml:space="preserve">    }</w:t>
       </w:r>
     </w:p>
     <w:p>
@@ -115,10 +2156,325 @@
         <w:widowControl/>
         <w:jc w:val="left"/>
         <w:rPr>
-          <w:sz w:val="28"/>
-          <w:szCs w:val="28"/>
-        </w:rPr>
-      </w:pPr>
+          <w:b/>
+          <w:bCs/>
+          <w:sz w:val="28"/>
+          <w:szCs w:val="28"/>
+        </w:rPr>
+      </w:pPr>
+      <w:r>
+        <w:rPr>
+          <w:b/>
+          <w:bCs/>
+          <w:sz w:val="28"/>
+          <w:szCs w:val="28"/>
+        </w:rPr>
+        <w:lastRenderedPageBreak/>
+        <w:t xml:space="preserve">Setup the lines in </w:t>
+      </w:r>
+      <w:proofErr w:type="spellStart"/>
+      <w:r>
+        <w:rPr>
+          <w:b/>
+          <w:bCs/>
+          <w:sz w:val="28"/>
+          <w:szCs w:val="28"/>
+        </w:rPr>
+        <w:t>MyWorld</w:t>
+      </w:r>
+      <w:proofErr w:type="spellEnd"/>
+      <w:r>
+        <w:rPr>
+          <w:b/>
+          <w:bCs/>
+          <w:sz w:val="28"/>
+          <w:szCs w:val="28"/>
+        </w:rPr>
+        <w:t xml:space="preserve"> </w:t>
+      </w:r>
+    </w:p>
+    <w:p>
+      <w:pPr>
+        <w:widowControl/>
+        <w:jc w:val="left"/>
+        <w:rPr>
+          <w:sz w:val="28"/>
+          <w:szCs w:val="28"/>
+        </w:rPr>
+      </w:pPr>
+      <w:proofErr w:type="spellStart"/>
+      <w:proofErr w:type="gramStart"/>
+      <w:r>
+        <w:rPr>
+          <w:sz w:val="28"/>
+          <w:szCs w:val="28"/>
+        </w:rPr>
+        <w:t>addObject</w:t>
+      </w:r>
+      <w:proofErr w:type="spellEnd"/>
+      <w:r>
+        <w:rPr>
+          <w:sz w:val="28"/>
+          <w:szCs w:val="28"/>
+        </w:rPr>
+        <w:t>(</w:t>
+      </w:r>
+      <w:proofErr w:type="gramEnd"/>
+      <w:r>
+        <w:rPr>
+          <w:sz w:val="28"/>
+          <w:szCs w:val="28"/>
+        </w:rPr>
+        <w:t>new Barrier(</w:t>
+      </w:r>
+      <w:proofErr w:type="spellStart"/>
+      <w:r>
+        <w:rPr>
+          <w:sz w:val="28"/>
+          <w:szCs w:val="28"/>
+        </w:rPr>
+        <w:t>lineBar.getValue</w:t>
+      </w:r>
+      <w:proofErr w:type="spellEnd"/>
+      <w:r>
+        <w:rPr>
+          <w:sz w:val="28"/>
+          <w:szCs w:val="28"/>
+        </w:rPr>
+        <w:t>(), 600, 0), 300, 100);</w:t>
+      </w:r>
+    </w:p>
+    <w:p>
+      <w:pPr>
+        <w:widowControl/>
+        <w:jc w:val="left"/>
+        <w:rPr>
+          <w:sz w:val="28"/>
+          <w:szCs w:val="28"/>
+        </w:rPr>
+      </w:pPr>
+      <w:r>
+        <w:rPr>
+          <w:sz w:val="28"/>
+          <w:szCs w:val="28"/>
+        </w:rPr>
+        <w:t xml:space="preserve">        </w:t>
+      </w:r>
+      <w:proofErr w:type="spellStart"/>
+      <w:proofErr w:type="gramStart"/>
+      <w:r>
+        <w:rPr>
+          <w:sz w:val="28"/>
+          <w:szCs w:val="28"/>
+        </w:rPr>
+        <w:t>addObject</w:t>
+      </w:r>
+      <w:proofErr w:type="spellEnd"/>
+      <w:r>
+        <w:rPr>
+          <w:sz w:val="28"/>
+          <w:szCs w:val="28"/>
+        </w:rPr>
+        <w:t>(</w:t>
+      </w:r>
+      <w:proofErr w:type="gramEnd"/>
+      <w:r>
+        <w:rPr>
+          <w:sz w:val="28"/>
+          <w:szCs w:val="28"/>
+        </w:rPr>
+        <w:t>new Barrier(</w:t>
+      </w:r>
+      <w:proofErr w:type="spellStart"/>
+      <w:r>
+        <w:rPr>
+          <w:sz w:val="28"/>
+          <w:szCs w:val="28"/>
+        </w:rPr>
+        <w:t>lineBar.getValue</w:t>
+      </w:r>
+      <w:proofErr w:type="spellEnd"/>
+      <w:r>
+        <w:rPr>
+          <w:sz w:val="28"/>
+          <w:szCs w:val="28"/>
+        </w:rPr>
+        <w:t>(), 298, 340), 239, 150);</w:t>
+      </w:r>
+    </w:p>
+    <w:p>
+      <w:pPr>
+        <w:widowControl/>
+        <w:jc w:val="left"/>
+        <w:rPr>
+          <w:sz w:val="28"/>
+          <w:szCs w:val="28"/>
+        </w:rPr>
+      </w:pPr>
+      <w:r>
+        <w:rPr>
+          <w:sz w:val="28"/>
+          <w:szCs w:val="28"/>
+        </w:rPr>
+        <w:t xml:space="preserve">        </w:t>
+      </w:r>
+      <w:proofErr w:type="spellStart"/>
+      <w:proofErr w:type="gramStart"/>
+      <w:r>
+        <w:rPr>
+          <w:sz w:val="28"/>
+          <w:szCs w:val="28"/>
+        </w:rPr>
+        <w:t>addObject</w:t>
+      </w:r>
+      <w:proofErr w:type="spellEnd"/>
+      <w:r>
+        <w:rPr>
+          <w:sz w:val="28"/>
+          <w:szCs w:val="28"/>
+        </w:rPr>
+        <w:t>(</w:t>
+      </w:r>
+      <w:proofErr w:type="gramEnd"/>
+      <w:r>
+        <w:rPr>
+          <w:sz w:val="28"/>
+          <w:szCs w:val="28"/>
+        </w:rPr>
+        <w:t>new Barrier(</w:t>
+      </w:r>
+      <w:proofErr w:type="spellStart"/>
+      <w:r>
+        <w:rPr>
+          <w:sz w:val="28"/>
+          <w:szCs w:val="28"/>
+        </w:rPr>
+        <w:t>lineBar.getValue</w:t>
+      </w:r>
+      <w:proofErr w:type="spellEnd"/>
+      <w:r>
+        <w:rPr>
+          <w:sz w:val="28"/>
+          <w:szCs w:val="28"/>
+        </w:rPr>
+        <w:t>(), 600, 0), 300, 300);</w:t>
+      </w:r>
+    </w:p>
+    <w:p>
+      <w:pPr>
+        <w:widowControl/>
+        <w:jc w:val="left"/>
+        <w:rPr>
+          <w:sz w:val="28"/>
+          <w:szCs w:val="28"/>
+        </w:rPr>
+      </w:pPr>
+      <w:r>
+        <w:rPr>
+          <w:sz w:val="28"/>
+          <w:szCs w:val="28"/>
+        </w:rPr>
+        <w:t xml:space="preserve">        </w:t>
+      </w:r>
+      <w:proofErr w:type="spellStart"/>
+      <w:proofErr w:type="gramStart"/>
+      <w:r>
+        <w:rPr>
+          <w:sz w:val="28"/>
+          <w:szCs w:val="28"/>
+        </w:rPr>
+        <w:t>addObject</w:t>
+      </w:r>
+      <w:proofErr w:type="spellEnd"/>
+      <w:r>
+        <w:rPr>
+          <w:sz w:val="28"/>
+          <w:szCs w:val="28"/>
+        </w:rPr>
+        <w:t>(</w:t>
+      </w:r>
+      <w:proofErr w:type="gramEnd"/>
+      <w:r>
+        <w:rPr>
+          <w:sz w:val="28"/>
+          <w:szCs w:val="28"/>
+        </w:rPr>
+        <w:t>new Barrier(</w:t>
+      </w:r>
+      <w:proofErr w:type="spellStart"/>
+      <w:r>
+        <w:rPr>
+          <w:sz w:val="28"/>
+          <w:szCs w:val="28"/>
+        </w:rPr>
+        <w:t>lineBar.getValue</w:t>
+      </w:r>
+      <w:proofErr w:type="spellEnd"/>
+      <w:r>
+        <w:rPr>
+          <w:sz w:val="28"/>
+          <w:szCs w:val="28"/>
+        </w:rPr>
+        <w:t>(), 420, 80), 500, 200);</w:t>
+      </w:r>
+    </w:p>
+    <w:p>
+      <w:pPr>
+        <w:widowControl/>
+        <w:jc w:val="left"/>
+        <w:rPr>
+          <w:sz w:val="28"/>
+          <w:szCs w:val="28"/>
+        </w:rPr>
+      </w:pPr>
+      <w:r>
+        <w:rPr>
+          <w:sz w:val="28"/>
+          <w:szCs w:val="28"/>
+        </w:rPr>
+        <w:t xml:space="preserve">        </w:t>
+      </w:r>
+      <w:proofErr w:type="spellStart"/>
+      <w:proofErr w:type="gramStart"/>
+      <w:r>
+        <w:rPr>
+          <w:sz w:val="28"/>
+          <w:szCs w:val="28"/>
+        </w:rPr>
+        <w:t>addObject</w:t>
+      </w:r>
+      <w:proofErr w:type="spellEnd"/>
+      <w:r>
+        <w:rPr>
+          <w:sz w:val="28"/>
+          <w:szCs w:val="28"/>
+        </w:rPr>
+        <w:t>(</w:t>
+      </w:r>
+      <w:proofErr w:type="gramEnd"/>
+      <w:r>
+        <w:rPr>
+          <w:sz w:val="28"/>
+          <w:szCs w:val="28"/>
+        </w:rPr>
+        <w:t>new Barrier(</w:t>
+      </w:r>
+      <w:proofErr w:type="spellStart"/>
+      <w:r>
+        <w:rPr>
+          <w:sz w:val="28"/>
+          <w:szCs w:val="28"/>
+        </w:rPr>
+        <w:t>lineBar.getValue</w:t>
+      </w:r>
+      <w:proofErr w:type="spellEnd"/>
+      <w:r>
+        <w:rPr>
+          <w:sz w:val="28"/>
+          <w:szCs w:val="28"/>
+        </w:rPr>
+        <w:t>(), 100, 0), 50, 200);</w:t>
+      </w:r>
       <w:r>
         <w:rPr>
           <w:sz w:val="28"/>
@@ -136,10 +2492,43 @@
       </w:pPr>
       <w:r>
         <w:rPr>
+          <w:rFonts w:hint="eastAsia"/>
           <w:sz w:val="28"/>
           <w:szCs w:val="28"/>
         </w:rPr>
         <w:lastRenderedPageBreak/>
+        <w:t>诸君，克苏鲁最棒了</w:t>
+      </w:r>
+    </w:p>
+    <w:p>
+      <w:pPr>
+        <w:widowControl/>
+        <w:jc w:val="left"/>
+        <w:rPr>
+          <w:sz w:val="28"/>
+          <w:szCs w:val="28"/>
+        </w:rPr>
+      </w:pPr>
+      <w:r>
+        <w:rPr>
+          <w:sz w:val="28"/>
+          <w:szCs w:val="28"/>
+        </w:rPr>
+        <w:t xml:space="preserve">But for sure I’m not going to do this for my final – it’s going to spend a lot of time </w:t>
+      </w:r>
+    </w:p>
+    <w:p>
+      <w:pPr>
+        <w:rPr>
+          <w:sz w:val="28"/>
+          <w:szCs w:val="28"/>
+        </w:rPr>
+      </w:pPr>
+      <w:r>
+        <w:rPr>
+          <w:sz w:val="28"/>
+          <w:szCs w:val="28"/>
+        </w:rPr>
         <w:t xml:space="preserve">Characters: </w:t>
       </w:r>
     </w:p>
@@ -293,14 +2682,7 @@
           <w:sz w:val="28"/>
           <w:szCs w:val="28"/>
         </w:rPr>
-        <w:t>P</w:t>
-      </w:r>
-      <w:r>
-        <w:rPr>
-          <w:sz w:val="28"/>
-          <w:szCs w:val="28"/>
-        </w:rPr>
-        <w:t>rophecis</w:t>
+        <w:t>Prophecis</w:t>
       </w:r>
       <w:r>
         <w:rPr>
@@ -327,7 +2709,6 @@
         </w:numPr>
         <w:ind w:firstLineChars="0"/>
         <w:rPr>
-          <w:rFonts w:hint="eastAsia"/>
           <w:sz w:val="28"/>
           <w:szCs w:val="28"/>
         </w:rPr>
@@ -600,6 +2981,7 @@
           <w:sz w:val="28"/>
           <w:szCs w:val="28"/>
         </w:rPr>
+        <w:lastRenderedPageBreak/>
         <w:t>两个花坛（被丢弃的一些东西）</w:t>
       </w:r>
     </w:p>
@@ -674,7 +3056,6 @@
           <w:sz w:val="28"/>
           <w:szCs w:val="28"/>
         </w:rPr>
-        <w:lastRenderedPageBreak/>
         <w:t>一辆车 （可以发现一些有趣的东西）</w:t>
       </w:r>
     </w:p>
@@ -731,7 +3112,6 @@
         </w:numPr>
         <w:ind w:firstLineChars="0"/>
         <w:rPr>
-          <w:rFonts w:hint="eastAsia"/>
           <w:sz w:val="28"/>
           <w:szCs w:val="28"/>
         </w:rPr>
@@ -865,7 +3245,6 @@
         </w:numPr>
         <w:ind w:firstLineChars="0"/>
         <w:rPr>
-          <w:rFonts w:hint="eastAsia"/>
           <w:sz w:val="28"/>
           <w:szCs w:val="28"/>
         </w:rPr>
@@ -926,7 +3305,6 @@
         </w:numPr>
         <w:ind w:firstLineChars="0"/>
         <w:rPr>
-          <w:rFonts w:hint="eastAsia"/>
           <w:sz w:val="28"/>
           <w:szCs w:val="28"/>
         </w:rPr>
@@ -1153,6 +3531,7 @@
           <w:sz w:val="28"/>
           <w:szCs w:val="28"/>
         </w:rPr>
+        <w:lastRenderedPageBreak/>
         <w:t>码头工人：知道猫去了哪里，港口怪事，寻求帮助</w:t>
       </w:r>
     </w:p>
@@ -1229,33 +3608,31 @@
           <w:sz w:val="28"/>
           <w:szCs w:val="28"/>
         </w:rPr>
-        <w:lastRenderedPageBreak/>
         <w:t>成功的话就会获得鱿鱼条一根</w:t>
       </w:r>
     </w:p>
     <w:p>
       <w:pPr>
         <w:rPr>
+          <w:sz w:val="28"/>
+          <w:szCs w:val="28"/>
+        </w:rPr>
+      </w:pPr>
+      <w:r>
+        <w:rPr>
           <w:rFonts w:hint="eastAsia"/>
           <w:sz w:val="28"/>
           <w:szCs w:val="28"/>
         </w:rPr>
-      </w:pPr>
+        <w:t>使用即可召唤猫</w:t>
+      </w:r>
+      <w:proofErr w:type="gramStart"/>
       <w:r>
         <w:rPr>
           <w:rFonts w:hint="eastAsia"/>
           <w:sz w:val="28"/>
           <w:szCs w:val="28"/>
         </w:rPr>
-        <w:t>使用即可召唤猫</w:t>
-      </w:r>
-      <w:proofErr w:type="gramStart"/>
-      <w:r>
-        <w:rPr>
-          <w:rFonts w:hint="eastAsia"/>
-          <w:sz w:val="28"/>
-          <w:szCs w:val="28"/>
-        </w:rPr>
         <w:t>猫</w:t>
       </w:r>
       <w:proofErr w:type="gramEnd"/>
@@ -1263,7 +3640,6 @@
     <w:p>
       <w:pPr>
         <w:rPr>
-          <w:rFonts w:hint="eastAsia"/>
           <w:sz w:val="28"/>
           <w:szCs w:val="28"/>
         </w:rPr>

</xml_diff>